<commit_message>
Doc: Se modifico el color del texto de los casos de uso y se actualizaron los indices
</commit_message>
<xml_diff>
--- a/3. Etapa de construcción/Iteración 1/Especificación de casos de uso/Caso de Uso 1.docx
+++ b/3. Etapa de construcción/Iteración 1/Especificación de casos de uso/Caso de Uso 1.docx
@@ -500,8 +500,16 @@
                 <w:rPr>
                   <w:lang w:val="es-AR"/>
                 </w:rPr>
-                <w:t>T-Code</w:t>
+                <w:t>T-</w:t>
               </w:r>
+              <w:proofErr w:type="spellStart"/>
+              <w:r>
+                <w:rPr>
+                  <w:lang w:val="es-AR"/>
+                </w:rPr>
+                <w:t>Code</w:t>
+              </w:r>
+              <w:proofErr w:type="spellEnd"/>
             </w:p>
           </w:sdtContent>
         </w:sdt>
@@ -742,7 +750,15 @@
                                   <w:jc w:val="both"/>
                                 </w:pPr>
                                 <w:r>
-                                  <w:t>Estos ilustran los requerimientos del sistema al mostrar como reacciona una respuesta a eventos que se producen en el mismo</w:t>
+                                  <w:t xml:space="preserve">Estos ilustran los requerimientos del sistema al mostrar </w:t>
+                                </w:r>
+                                <w:proofErr w:type="spellStart"/>
+                                <w:r>
+                                  <w:t>como</w:t>
+                                </w:r>
+                                <w:proofErr w:type="spellEnd"/>
+                                <w:r>
+                                  <w:t xml:space="preserve"> reacciona una respuesta a eventos que se producen en el mismo</w:t>
                                 </w:r>
                               </w:p>
                               <w:p>
@@ -801,7 +817,15 @@
                             <w:jc w:val="both"/>
                           </w:pPr>
                           <w:r>
-                            <w:t>Estos ilustran los requerimientos del sistema al mostrar como reacciona una respuesta a eventos que se producen en el mismo</w:t>
+                            <w:t xml:space="preserve">Estos ilustran los requerimientos del sistema al mostrar </w:t>
+                          </w:r>
+                          <w:proofErr w:type="spellStart"/>
+                          <w:r>
+                            <w:t>como</w:t>
+                          </w:r>
+                          <w:proofErr w:type="spellEnd"/>
+                          <w:r>
+                            <w:t xml:space="preserve"> reacciona una respuesta a eventos que se producen en el mismo</w:t>
                           </w:r>
                         </w:p>
                         <w:p>
@@ -1019,9 +1043,11 @@
               <w:b w:val="0"/>
               <w:bCs w:val="0"/>
               <w:noProof/>
-              <w:sz w:val="22"/>
-              <w:szCs w:val="22"/>
-              <w:lang w:eastAsia="es-ES"/>
+              <w:kern w:val="2"/>
+              <w:sz w:val="24"/>
+              <w:szCs w:val="24"/>
+              <w:lang w:val="es-AR" w:eastAsia="es-AR"/>
+              <w14:ligatures w14:val="standardContextual"/>
             </w:rPr>
           </w:pPr>
           <w:r>
@@ -1033,7 +1059,7 @@
           <w:r>
             <w:fldChar w:fldCharType="separate"/>
           </w:r>
-          <w:hyperlink w:anchor="_Toc257615429" w:history="1">
+          <w:hyperlink w:anchor="_Toc180734412" w:history="1">
             <w:r>
               <w:rPr>
                 <w:rStyle w:val="Hipervnculo"/>
@@ -1060,7 +1086,7 @@
                 <w:noProof/>
                 <w:webHidden/>
               </w:rPr>
-              <w:instrText xml:space="preserve"> PAGEREF _Toc257615429 \h </w:instrText>
+              <w:instrText xml:space="preserve"> PAGEREF _Toc180734412 \h </w:instrText>
             </w:r>
             <w:r>
               <w:rPr>
@@ -1099,12 +1125,14 @@
               <w:b w:val="0"/>
               <w:bCs w:val="0"/>
               <w:noProof/>
-              <w:sz w:val="22"/>
-              <w:szCs w:val="22"/>
-              <w:lang w:eastAsia="es-ES"/>
+              <w:kern w:val="2"/>
+              <w:sz w:val="24"/>
+              <w:szCs w:val="24"/>
+              <w:lang w:val="es-AR" w:eastAsia="es-AR"/>
+              <w14:ligatures w14:val="standardContextual"/>
             </w:rPr>
           </w:pPr>
-          <w:hyperlink w:anchor="_Toc257615430" w:history="1">
+          <w:hyperlink w:anchor="_Toc180734413" w:history="1">
             <w:r>
               <w:rPr>
                 <w:rStyle w:val="Hipervnculo"/>
@@ -1131,7 +1159,7 @@
                 <w:noProof/>
                 <w:webHidden/>
               </w:rPr>
-              <w:instrText xml:space="preserve"> PAGEREF _Toc257615430 \h </w:instrText>
+              <w:instrText xml:space="preserve"> PAGEREF _Toc180734413 \h </w:instrText>
             </w:r>
             <w:r>
               <w:rPr>
@@ -1170,18 +1198,20 @@
               <w:b w:val="0"/>
               <w:bCs w:val="0"/>
               <w:noProof/>
-              <w:sz w:val="22"/>
-              <w:szCs w:val="22"/>
-              <w:lang w:eastAsia="es-ES"/>
+              <w:kern w:val="2"/>
+              <w:sz w:val="24"/>
+              <w:szCs w:val="24"/>
+              <w:lang w:val="es-AR" w:eastAsia="es-AR"/>
+              <w14:ligatures w14:val="standardContextual"/>
             </w:rPr>
           </w:pPr>
-          <w:hyperlink w:anchor="_Toc257615431" w:history="1">
+          <w:hyperlink w:anchor="_Toc180734414" w:history="1">
             <w:r>
               <w:rPr>
                 <w:rStyle w:val="Hipervnculo"/>
                 <w:noProof/>
               </w:rPr>
-              <w:t>Precondiciones</w:t>
+              <w:t>Flujo de Eventos Normal</w:t>
             </w:r>
             <w:r>
               <w:rPr>
@@ -1202,7 +1232,7 @@
                 <w:noProof/>
                 <w:webHidden/>
               </w:rPr>
-              <w:instrText xml:space="preserve"> PAGEREF _Toc257615431 \h </w:instrText>
+              <w:instrText xml:space="preserve"> PAGEREF _Toc180734414 \h </w:instrText>
             </w:r>
             <w:r>
               <w:rPr>
@@ -1241,18 +1271,20 @@
               <w:b w:val="0"/>
               <w:bCs w:val="0"/>
               <w:noProof/>
-              <w:sz w:val="22"/>
-              <w:szCs w:val="22"/>
-              <w:lang w:eastAsia="es-ES"/>
+              <w:kern w:val="2"/>
+              <w:sz w:val="24"/>
+              <w:szCs w:val="24"/>
+              <w:lang w:val="es-AR" w:eastAsia="es-AR"/>
+              <w14:ligatures w14:val="standardContextual"/>
             </w:rPr>
           </w:pPr>
-          <w:hyperlink w:anchor="_Toc257615432" w:history="1">
+          <w:hyperlink w:anchor="_Toc180734415" w:history="1">
             <w:r>
               <w:rPr>
                 <w:rStyle w:val="Hipervnculo"/>
                 <w:noProof/>
               </w:rPr>
-              <w:t>Flujo de Eventos Normal</w:t>
+              <w:t>Poscondiciones</w:t>
             </w:r>
             <w:r>
               <w:rPr>
@@ -1273,7 +1305,7 @@
                 <w:noProof/>
                 <w:webHidden/>
               </w:rPr>
-              <w:instrText xml:space="preserve"> PAGEREF _Toc257615432 \h </w:instrText>
+              <w:instrText xml:space="preserve"> PAGEREF _Toc180734415 \h </w:instrText>
             </w:r>
             <w:r>
               <w:rPr>
@@ -1312,18 +1344,20 @@
               <w:b w:val="0"/>
               <w:bCs w:val="0"/>
               <w:noProof/>
-              <w:sz w:val="22"/>
-              <w:szCs w:val="22"/>
-              <w:lang w:eastAsia="es-ES"/>
+              <w:kern w:val="2"/>
+              <w:sz w:val="24"/>
+              <w:szCs w:val="24"/>
+              <w:lang w:val="es-AR" w:eastAsia="es-AR"/>
+              <w14:ligatures w14:val="standardContextual"/>
             </w:rPr>
           </w:pPr>
-          <w:hyperlink w:anchor="_Toc257615433" w:history="1">
+          <w:hyperlink w:anchor="_Toc180734416" w:history="1">
             <w:r>
               <w:rPr>
                 <w:rStyle w:val="Hipervnculo"/>
                 <w:noProof/>
               </w:rPr>
-              <w:t>Poscondiciones</w:t>
+              <w:t>Flujo de Eventos Alternativo</w:t>
             </w:r>
             <w:r>
               <w:rPr>
@@ -1344,7 +1378,7 @@
                 <w:noProof/>
                 <w:webHidden/>
               </w:rPr>
-              <w:instrText xml:space="preserve"> PAGEREF _Toc257615433 \h </w:instrText>
+              <w:instrText xml:space="preserve"> PAGEREF _Toc180734416 \h </w:instrText>
             </w:r>
             <w:r>
               <w:rPr>
@@ -1383,18 +1417,20 @@
               <w:b w:val="0"/>
               <w:bCs w:val="0"/>
               <w:noProof/>
-              <w:sz w:val="22"/>
-              <w:szCs w:val="22"/>
-              <w:lang w:eastAsia="es-ES"/>
+              <w:kern w:val="2"/>
+              <w:sz w:val="24"/>
+              <w:szCs w:val="24"/>
+              <w:lang w:val="es-AR" w:eastAsia="es-AR"/>
+              <w14:ligatures w14:val="standardContextual"/>
             </w:rPr>
           </w:pPr>
-          <w:hyperlink w:anchor="_Toc257615434" w:history="1">
+          <w:hyperlink w:anchor="_Toc180734417" w:history="1">
             <w:r>
               <w:rPr>
                 <w:rStyle w:val="Hipervnculo"/>
                 <w:noProof/>
               </w:rPr>
-              <w:t>Flujo de Eventos Alternativo</w:t>
+              <w:t>Diagramas Asociados</w:t>
             </w:r>
             <w:r>
               <w:rPr>
@@ -1415,78 +1451,7 @@
                 <w:noProof/>
                 <w:webHidden/>
               </w:rPr>
-              <w:instrText xml:space="preserve"> PAGEREF _Toc257615434 \h </w:instrText>
-            </w:r>
-            <w:r>
-              <w:rPr>
-                <w:noProof/>
-                <w:webHidden/>
-              </w:rPr>
-            </w:r>
-            <w:r>
-              <w:rPr>
-                <w:noProof/>
-                <w:webHidden/>
-              </w:rPr>
-              <w:fldChar w:fldCharType="separate"/>
-            </w:r>
-            <w:r>
-              <w:rPr>
-                <w:noProof/>
-                <w:webHidden/>
-              </w:rPr>
-              <w:t>4</w:t>
-            </w:r>
-            <w:r>
-              <w:rPr>
-                <w:noProof/>
-                <w:webHidden/>
-              </w:rPr>
-              <w:fldChar w:fldCharType="end"/>
-            </w:r>
-          </w:hyperlink>
-        </w:p>
-        <w:p>
-          <w:pPr>
-            <w:pStyle w:val="TDC1"/>
-            <w:rPr>
-              <w:rFonts w:eastAsiaTheme="minorEastAsia"/>
-              <w:b w:val="0"/>
-              <w:bCs w:val="0"/>
-              <w:noProof/>
-              <w:sz w:val="22"/>
-              <w:szCs w:val="22"/>
-              <w:lang w:eastAsia="es-ES"/>
-            </w:rPr>
-          </w:pPr>
-          <w:hyperlink w:anchor="_Toc257615435" w:history="1">
-            <w:r>
-              <w:rPr>
-                <w:rStyle w:val="Hipervnculo"/>
-                <w:noProof/>
-              </w:rPr>
-              <w:t>Diagramas Asociados</w:t>
-            </w:r>
-            <w:r>
-              <w:rPr>
-                <w:noProof/>
-                <w:webHidden/>
-              </w:rPr>
-              <w:tab/>
-            </w:r>
-            <w:r>
-              <w:rPr>
-                <w:noProof/>
-                <w:webHidden/>
-              </w:rPr>
-              <w:fldChar w:fldCharType="begin"/>
-            </w:r>
-            <w:r>
-              <w:rPr>
-                <w:noProof/>
-                <w:webHidden/>
-              </w:rPr>
-              <w:instrText xml:space="preserve"> PAGEREF _Toc257615435 \h </w:instrText>
+              <w:instrText xml:space="preserve"> PAGEREF _Toc180734417 \h </w:instrText>
             </w:r>
             <w:r>
               <w:rPr>
@@ -1525,12 +1490,14 @@
               <w:i w:val="0"/>
               <w:iCs w:val="0"/>
               <w:noProof/>
-              <w:sz w:val="22"/>
-              <w:szCs w:val="22"/>
-              <w:lang w:eastAsia="es-ES"/>
+              <w:kern w:val="2"/>
+              <w:sz w:val="24"/>
+              <w:szCs w:val="24"/>
+              <w:lang w:val="es-AR" w:eastAsia="es-AR"/>
+              <w14:ligatures w14:val="standardContextual"/>
             </w:rPr>
           </w:pPr>
-          <w:hyperlink w:anchor="_Toc257615436" w:history="1">
+          <w:hyperlink w:anchor="_Toc180734418" w:history="1">
             <w:r>
               <w:rPr>
                 <w:rStyle w:val="Hipervnculo"/>
@@ -1557,7 +1524,7 @@
                 <w:noProof/>
                 <w:webHidden/>
               </w:rPr>
-              <w:instrText xml:space="preserve"> PAGEREF _Toc257615436 \h </w:instrText>
+              <w:instrText xml:space="preserve"> PAGEREF _Toc180734418 \h </w:instrText>
             </w:r>
             <w:r>
               <w:rPr>
@@ -1577,7 +1544,7 @@
                 <w:noProof/>
                 <w:webHidden/>
               </w:rPr>
-              <w:t>5</w:t>
+              <w:t>4</w:t>
             </w:r>
             <w:r>
               <w:rPr>
@@ -1596,12 +1563,14 @@
               <w:i w:val="0"/>
               <w:iCs w:val="0"/>
               <w:noProof/>
-              <w:sz w:val="22"/>
-              <w:szCs w:val="22"/>
-              <w:lang w:eastAsia="es-ES"/>
+              <w:kern w:val="2"/>
+              <w:sz w:val="24"/>
+              <w:szCs w:val="24"/>
+              <w:lang w:val="es-AR" w:eastAsia="es-AR"/>
+              <w14:ligatures w14:val="standardContextual"/>
             </w:rPr>
           </w:pPr>
-          <w:hyperlink w:anchor="_Toc257615437" w:history="1">
+          <w:hyperlink w:anchor="_Toc180734419" w:history="1">
             <w:r>
               <w:rPr>
                 <w:rStyle w:val="Hipervnculo"/>
@@ -1628,7 +1597,7 @@
                 <w:noProof/>
                 <w:webHidden/>
               </w:rPr>
-              <w:instrText xml:space="preserve"> PAGEREF _Toc257615437 \h </w:instrText>
+              <w:instrText xml:space="preserve"> PAGEREF _Toc180734419 \h </w:instrText>
             </w:r>
             <w:r>
               <w:rPr>
@@ -1667,12 +1636,14 @@
               <w:i w:val="0"/>
               <w:iCs w:val="0"/>
               <w:noProof/>
-              <w:sz w:val="22"/>
-              <w:szCs w:val="22"/>
-              <w:lang w:eastAsia="es-ES"/>
+              <w:kern w:val="2"/>
+              <w:sz w:val="24"/>
+              <w:szCs w:val="24"/>
+              <w:lang w:val="es-AR" w:eastAsia="es-AR"/>
+              <w14:ligatures w14:val="standardContextual"/>
             </w:rPr>
           </w:pPr>
-          <w:hyperlink w:anchor="_Toc257615438" w:history="1">
+          <w:hyperlink w:anchor="_Toc180734420" w:history="1">
             <w:r>
               <w:rPr>
                 <w:rStyle w:val="Hipervnculo"/>
@@ -1699,7 +1670,7 @@
                 <w:noProof/>
                 <w:webHidden/>
               </w:rPr>
-              <w:instrText xml:space="preserve"> PAGEREF _Toc257615438 \h </w:instrText>
+              <w:instrText xml:space="preserve"> PAGEREF _Toc180734420 \h </w:instrText>
             </w:r>
             <w:r>
               <w:rPr>
@@ -1738,12 +1709,14 @@
               <w:i w:val="0"/>
               <w:iCs w:val="0"/>
               <w:noProof/>
-              <w:sz w:val="22"/>
-              <w:szCs w:val="22"/>
-              <w:lang w:eastAsia="es-ES"/>
+              <w:kern w:val="2"/>
+              <w:sz w:val="24"/>
+              <w:szCs w:val="24"/>
+              <w:lang w:val="es-AR" w:eastAsia="es-AR"/>
+              <w14:ligatures w14:val="standardContextual"/>
             </w:rPr>
           </w:pPr>
-          <w:hyperlink w:anchor="_Toc257615439" w:history="1">
+          <w:hyperlink w:anchor="_Toc180734421" w:history="1">
             <w:r>
               <w:rPr>
                 <w:rStyle w:val="Hipervnculo"/>
@@ -1770,7 +1743,7 @@
                 <w:noProof/>
                 <w:webHidden/>
               </w:rPr>
-              <w:instrText xml:space="preserve"> PAGEREF _Toc257615439 \h </w:instrText>
+              <w:instrText xml:space="preserve"> PAGEREF _Toc180734421 \h </w:instrText>
             </w:r>
             <w:r>
               <w:rPr>
@@ -1790,7 +1763,7 @@
                 <w:noProof/>
                 <w:webHidden/>
               </w:rPr>
-              <w:t>7</w:t>
+              <w:t>6</w:t>
             </w:r>
             <w:r>
               <w:rPr>
@@ -1847,7 +1820,7 @@
       </w:pPr>
       <w:bookmarkStart w:id="0" w:name="_Toc228206475"/>
       <w:bookmarkStart w:id="1" w:name="_Toc234686580"/>
-      <w:bookmarkStart w:id="2" w:name="_Toc257615429"/>
+      <w:bookmarkStart w:id="2" w:name="_Toc180734412"/>
       <w:r>
         <w:t>Descripción</w:t>
       </w:r>
@@ -1864,8 +1837,13 @@
         <w:t xml:space="preserve">Este caso de uso describe el proceso de autenticación en un sistema </w:t>
       </w:r>
       <w:r>
-        <w:t>con una cuenta de Google, mediante el sistema UARGflow</w:t>
-      </w:r>
+        <w:t xml:space="preserve">con una cuenta de Google, mediante el sistema </w:t>
+      </w:r>
+      <w:proofErr w:type="spellStart"/>
+      <w:r>
+        <w:t>UARGflow</w:t>
+      </w:r>
+      <w:proofErr w:type="spellEnd"/>
       <w:r>
         <w:t>. Permite a los usuarios acceder al sistema de forma segura</w:t>
       </w:r>
@@ -1882,12 +1860,12 @@
       </w:pPr>
       <w:bookmarkStart w:id="3" w:name="_Toc228206476"/>
       <w:bookmarkStart w:id="4" w:name="_Toc234686581"/>
-      <w:bookmarkStart w:id="5" w:name="_Toc257615430"/>
     </w:p>
     <w:p>
       <w:pPr>
         <w:pStyle w:val="PSI-Ttulo1"/>
       </w:pPr>
+      <w:bookmarkStart w:id="5" w:name="_Toc180734413"/>
       <w:r>
         <w:t>Actores del CU</w:t>
       </w:r>
@@ -1960,12 +1938,12 @@
       </w:pPr>
       <w:bookmarkStart w:id="6" w:name="_Toc228206478"/>
       <w:bookmarkStart w:id="7" w:name="_Toc234686583"/>
-      <w:bookmarkStart w:id="8" w:name="_Toc257615432"/>
     </w:p>
     <w:p>
       <w:pPr>
         <w:pStyle w:val="PSI-Ttulo1"/>
       </w:pPr>
+      <w:bookmarkStart w:id="8" w:name="_Toc180734414"/>
       <w:r>
         <w:t>Flujo de Eventos Normal</w:t>
       </w:r>
@@ -1994,13 +1972,15 @@
       </w:pPr>
       <w:bookmarkStart w:id="9" w:name="_Toc228206479"/>
       <w:bookmarkStart w:id="10" w:name="_Toc234686584"/>
-      <w:bookmarkStart w:id="11" w:name="_Toc257615433"/>
+      <w:bookmarkStart w:id="11" w:name="_Toc180734415"/>
+      <w:proofErr w:type="spellStart"/>
       <w:r>
         <w:t>Poscondiciones</w:t>
       </w:r>
       <w:bookmarkEnd w:id="9"/>
       <w:bookmarkEnd w:id="10"/>
       <w:bookmarkEnd w:id="11"/>
+      <w:proofErr w:type="spellEnd"/>
       <w:r>
         <w:t xml:space="preserve"> </w:t>
       </w:r>
@@ -2024,7 +2004,7 @@
       </w:pPr>
       <w:bookmarkStart w:id="12" w:name="_Toc228206480"/>
       <w:bookmarkStart w:id="13" w:name="_Toc234686585"/>
-      <w:bookmarkStart w:id="14" w:name="_Toc257615434"/>
+      <w:bookmarkStart w:id="14" w:name="_Toc180734416"/>
       <w:r>
         <w:t>Flujo de Eventos Alternativo</w:t>
       </w:r>
@@ -2065,7 +2045,7 @@
       </w:pPr>
       <w:bookmarkStart w:id="15" w:name="_Toc228206481"/>
       <w:bookmarkStart w:id="16" w:name="_Toc234686586"/>
-      <w:bookmarkStart w:id="17" w:name="_Toc257615435"/>
+      <w:bookmarkStart w:id="17" w:name="_Toc180734417"/>
       <w:r>
         <w:t>Diagramas Asociados</w:t>
       </w:r>
@@ -2077,7 +2057,7 @@
       <w:pPr>
         <w:pStyle w:val="PSI-Ttulo2"/>
       </w:pPr>
-      <w:bookmarkStart w:id="18" w:name="_Toc257615436"/>
+      <w:bookmarkStart w:id="18" w:name="_Toc180734418"/>
       <w:r>
         <w:t>Diagrama de Casos de Uso</w:t>
       </w:r>
@@ -2182,7 +2162,7 @@
       <w:pPr>
         <w:pStyle w:val="PSI-Ttulo2"/>
       </w:pPr>
-      <w:bookmarkStart w:id="19" w:name="_Toc257615437"/>
+      <w:bookmarkStart w:id="19" w:name="_Toc180734419"/>
       <w:r>
         <w:t>Diagrama de Secuencia</w:t>
       </w:r>
@@ -2258,7 +2238,7 @@
       <w:pPr>
         <w:pStyle w:val="PSI-Ttulo2"/>
       </w:pPr>
-      <w:bookmarkStart w:id="20" w:name="_Toc257615438"/>
+      <w:bookmarkStart w:id="20" w:name="_Toc180734420"/>
       <w:r>
         <w:lastRenderedPageBreak/>
         <w:t>Diagrama de Colaboración</w:t>
@@ -2311,8 +2291,13 @@
         <w:t xml:space="preserve"> </w:t>
       </w:r>
       <w:r>
-        <w:t>En estos diagramas los mensajes enviados de un objeto a otro se representa</w:t>
-      </w:r>
+        <w:t xml:space="preserve">En estos diagramas </w:t>
+      </w:r>
+      <w:proofErr w:type="gramStart"/>
+      <w:r>
+        <w:t>los mensajes enviados de un objeto a otro se representa</w:t>
+      </w:r>
+      <w:proofErr w:type="gramEnd"/>
       <w:r>
         <w:t xml:space="preserve"> </w:t>
       </w:r>
@@ -2349,7 +2334,11 @@
         <w:t xml:space="preserve"> </w:t>
       </w:r>
       <w:r>
-        <w:t>programa.</w:t>
+        <w:t>programa</w:t>
+      </w:r>
+      <w:proofErr w:type="gramStart"/>
+      <w:r>
+        <w:t>.</w:t>
       </w:r>
       <w:r>
         <w:t xml:space="preserve"> </w:t>
@@ -2357,6 +2346,7 @@
       <w:r>
         <w:t>]</w:t>
       </w:r>
+      <w:proofErr w:type="gramEnd"/>
     </w:p>
     <w:p>
       <w:pPr>
@@ -2421,7 +2411,7 @@
       <w:pPr>
         <w:pStyle w:val="PSI-Ttulo2"/>
       </w:pPr>
-      <w:bookmarkStart w:id="21" w:name="_Toc257615439"/>
+      <w:bookmarkStart w:id="21" w:name="_Toc180734421"/>
       <w:r>
         <w:t>Diagrama de Estados</w:t>
       </w:r>
@@ -2479,7 +2469,15 @@
         <w:t xml:space="preserve"> </w:t>
       </w:r>
       <w:r>
-        <w:t>enviar o recibir, en otras palabras es un escenario que representa un</w:t>
+        <w:t xml:space="preserve">enviar o recibir, en otras </w:t>
+      </w:r>
+      <w:proofErr w:type="gramStart"/>
+      <w:r>
+        <w:t>palabras</w:t>
+      </w:r>
+      <w:proofErr w:type="gramEnd"/>
+      <w:r>
+        <w:t xml:space="preserve"> es un escenario que representa un</w:t>
       </w:r>
       <w:r>
         <w:t xml:space="preserve"> </w:t>
@@ -2532,14 +2530,27 @@
       <w:r>
         <w:t xml:space="preserve"> </w:t>
       </w:r>
-      <w:r>
-        <w:t>Además las acciones se asocian a las transiciones y se consideran que</w:t>
+      <w:proofErr w:type="gramStart"/>
+      <w:r>
+        <w:t>Además</w:t>
+      </w:r>
+      <w:proofErr w:type="gramEnd"/>
+      <w:r>
+        <w:t xml:space="preserve"> las acciones se asocian a las transiciones y se consideran que</w:t>
       </w:r>
       <w:r>
         <w:t xml:space="preserve"> </w:t>
       </w:r>
       <w:r>
-        <w:t>ocurre de forma rápida e ininterrumpible.</w:t>
+        <w:t xml:space="preserve">ocurre de forma rápida e </w:t>
+      </w:r>
+      <w:proofErr w:type="spellStart"/>
+      <w:r>
+        <w:t>ininterrumpible</w:t>
+      </w:r>
+      <w:proofErr w:type="spellEnd"/>
+      <w:r>
+        <w:t>.</w:t>
       </w:r>
       <w:r>
         <w:t>]</w:t>
@@ -2551,13 +2562,10 @@
       </w:pPr>
     </w:p>
     <w:p>
-      <w:pPr>
-        <w:pStyle w:val="PSI-Ttulo1"/>
-      </w:pPr>
       <w:r>
         <w:rPr>
           <w:noProof/>
-          <w:lang w:val="es-ES" w:eastAsia="es-ES"/>
+          <w:lang w:eastAsia="es-ES"/>
         </w:rPr>
         <w:drawing>
           <wp:inline distT="0" distB="0" distL="0" distR="0" wp14:anchorId="1E5ED889" wp14:editId="37A5B785">
@@ -2653,8 +2661,13 @@
       </w:sdtPr>
       <w:sdtContent>
         <w:r>
-          <w:t>T-Code</w:t>
+          <w:t>T-</w:t>
         </w:r>
+        <w:proofErr w:type="spellStart"/>
+        <w:r>
+          <w:t>Code</w:t>
+        </w:r>
+        <w:proofErr w:type="spellEnd"/>
       </w:sdtContent>
     </w:sdt>
     <w:r>
@@ -3582,7 +3595,23 @@
             <w:rFonts w:asciiTheme="majorHAnsi" w:eastAsiaTheme="majorEastAsia" w:hAnsiTheme="majorHAnsi" w:cstheme="majorBidi"/>
             <w:szCs w:val="36"/>
           </w:rPr>
-          <w:t>Vesta Risk Manager</w:t>
+          <w:t xml:space="preserve">Vesta </w:t>
+        </w:r>
+        <w:proofErr w:type="spellStart"/>
+        <w:r>
+          <w:rPr>
+            <w:rFonts w:asciiTheme="majorHAnsi" w:eastAsiaTheme="majorEastAsia" w:hAnsiTheme="majorHAnsi" w:cstheme="majorBidi"/>
+            <w:szCs w:val="36"/>
+          </w:rPr>
+          <w:t>Risk</w:t>
+        </w:r>
+        <w:proofErr w:type="spellEnd"/>
+        <w:r>
+          <w:rPr>
+            <w:rFonts w:asciiTheme="majorHAnsi" w:eastAsiaTheme="majorEastAsia" w:hAnsiTheme="majorHAnsi" w:cstheme="majorBidi"/>
+            <w:szCs w:val="36"/>
+          </w:rPr>
+          <w:t xml:space="preserve"> Manager</w:t>
         </w:r>
       </w:sdtContent>
     </w:sdt>
@@ -5531,6 +5560,7 @@
   <w:style w:type="character" w:default="1" w:styleId="Fuentedeprrafopredeter">
     <w:name w:val="Default Paragraph Font"/>
     <w:uiPriority w:val="1"/>
+    <w:semiHidden/>
     <w:unhideWhenUsed/>
   </w:style>
   <w:style w:type="table" w:default="1" w:styleId="Tablanormal">

</xml_diff>